<commit_message>
punctuation the important arcitucture in rc.docx
</commit_message>
<xml_diff>
--- a/Documents/Required changes.docx
+++ b/Documents/Required changes.docx
@@ -2467,6 +2467,15 @@
         </w:rPr>
         <w:t>.</w:t>
       </w:r>
+      <w:r>
+        <w:rPr>
+          <w:rFonts w:cs="B Nazanin" w:hint="cs"/>
+          <w:sz w:val="32"/>
+          <w:szCs w:val="32"/>
+          <w:rtl/>
+        </w:rPr>
+        <w:t xml:space="preserve"> ---</w:t>
+      </w:r>
     </w:p>
     <w:p>
       <w:pPr>
@@ -2787,6 +2796,15 @@
         </w:rPr>
         <w:t>)</w:t>
       </w:r>
+      <w:r>
+        <w:rPr>
+          <w:rFonts w:cs="B Nazanin" w:hint="cs"/>
+          <w:sz w:val="32"/>
+          <w:szCs w:val="32"/>
+          <w:rtl/>
+        </w:rPr>
+        <w:t xml:space="preserve"> --</w:t>
+      </w:r>
     </w:p>
     <w:p>
       <w:pPr>
@@ -3539,6 +3557,66 @@
           <w:rtl/>
         </w:rPr>
         <w:t>ارتباطه؟</w:t>
+      </w:r>
+      <w:r>
+        <w:rPr>
+          <w:rFonts w:cs="B Nazanin" w:hint="cs"/>
+          <w:sz w:val="32"/>
+          <w:szCs w:val="32"/>
+          <w:rtl/>
+        </w:rPr>
+        <w:t xml:space="preserve"> ---- </w:t>
+      </w:r>
+      <w:r>
+        <w:rPr>
+          <w:rFonts w:cs="B Nazanin"/>
+          <w:sz w:val="32"/>
+          <w:szCs w:val="32"/>
+        </w:rPr>
+        <w:t xml:space="preserve">SPA </w:t>
+      </w:r>
+      <w:r>
+        <w:rPr>
+          <w:rFonts w:cs="B Nazanin" w:hint="cs"/>
+          <w:sz w:val="32"/>
+          <w:szCs w:val="32"/>
+          <w:rtl/>
+        </w:rPr>
+        <w:t>پروژه</w:t>
+      </w:r>
+      <w:r>
+        <w:rPr>
+          <w:rFonts w:cs="B Nazanin"/>
+          <w:sz w:val="32"/>
+          <w:szCs w:val="32"/>
+        </w:rPr>
+        <w:t xml:space="preserve"> </w:t>
+      </w:r>
+      <w:r>
+        <w:rPr>
+          <w:rFonts w:cs="B Nazanin" w:hint="cs"/>
+          <w:sz w:val="32"/>
+          <w:szCs w:val="32"/>
+          <w:rtl/>
+        </w:rPr>
+        <w:t xml:space="preserve">نیست ولی بعضی پیج های خاص به فرم </w:t>
+      </w:r>
+      <w:r>
+        <w:rPr>
+          <w:rFonts w:cs="B Nazanin"/>
+          <w:sz w:val="32"/>
+          <w:szCs w:val="32"/>
+        </w:rPr>
+        <w:t xml:space="preserve">SPA </w:t>
+      </w:r>
+      <w:r>
+        <w:rPr>
+          <w:rFonts w:cs="B Nazanin" w:hint="cs"/>
+          <w:sz w:val="32"/>
+          <w:szCs w:val="32"/>
+          <w:rtl/>
+        </w:rPr>
+        <w:t>هستند</w:t>
       </w:r>
     </w:p>
     <w:p>
@@ -4850,7 +4928,7 @@
           <w:numId w:val="3"/>
         </w:numPr>
         <w:rPr>
-          <w:rFonts w:cs="B Nazanin" w:hint="cs"/>
+          <w:rFonts w:cs="B Nazanin"/>
           <w:sz w:val="32"/>
           <w:szCs w:val="32"/>
           <w:rtl/>
@@ -6373,4 +6451,16 @@
     </a:ext>
   </a:extLst>
 </a:theme>
+</file>
+
+<file path=customXml/item1.xml><?xml version="1.0" encoding="utf-8"?>
+<b:Sources xmlns:b="http://schemas.openxmlformats.org/officeDocument/2006/bibliography" xmlns="http://schemas.openxmlformats.org/officeDocument/2006/bibliography" SelectedStyle="\APASixthEditionOfficeOnline.xsl" StyleName="APA" Version="6"/>
+</file>
+
+<file path=customXml/itemProps1.xml><?xml version="1.0" encoding="utf-8"?>
+<ds:datastoreItem xmlns:ds="http://schemas.openxmlformats.org/officeDocument/2006/customXml" ds:itemID="{3887003A-1701-4BC9-AA0A-7C73E7669CD3}">
+  <ds:schemaRefs>
+    <ds:schemaRef ds:uri="http://schemas.openxmlformats.org/officeDocument/2006/bibliography"/>
+  </ds:schemaRefs>
+</ds:datastoreItem>
 </file>
</xml_diff>